<commit_message>
Finish Exec6 and 7, HTML With CSS
</commit_message>
<xml_diff>
--- a/Document/Övning 6_ HTML - Skelett för en film.docx
+++ b/Document/Övning 6_ HTML - Skelett för en film.docx
@@ -6172,7 +6172,6 @@
         <w:jc w:val="both"/>
         <w:rPr>
           <w:rFonts w:cs="Arial"/>
-          <w:rtl/>
           <w:lang w:val="sv-SE" w:bidi="fa-IR"/>
         </w:rPr>
       </w:pPr>
@@ -6215,6 +6214,1275 @@
           <w:lang w:val="sv-SE" w:bidi="fa-IR"/>
         </w:rPr>
         <w:t>!</w:t>
+      </w:r>
+    </w:p>
+    <w:p>
+      <w:pPr>
+        <w:bidi/>
+        <w:jc w:val="both"/>
+        <w:rPr>
+          <w:rFonts w:cs="Arial"/>
+          <w:lang w:val="sv-SE" w:bidi="fa-IR"/>
+        </w:rPr>
+      </w:pPr>
+    </w:p>
+    <w:p>
+      <w:pPr>
+        <w:rPr>
+          <w:rFonts w:cs="Arial"/>
+          <w:lang w:val="sv-SE" w:bidi="fa-IR"/>
+        </w:rPr>
+      </w:pPr>
+      <w:r>
+        <w:rPr>
+          <w:rFonts w:cs="Arial"/>
+          <w:lang w:val="sv-SE" w:bidi="fa-IR"/>
+        </w:rPr>
+        <w:br w:type="page"/>
+      </w:r>
+    </w:p>
+    <w:p>
+      <w:pPr>
+        <w:jc w:val="both"/>
+        <w:rPr>
+          <w:rStyle w:val="fontstyle01"/>
+          <w:lang w:val="sv-SE"/>
+        </w:rPr>
+      </w:pPr>
+      <w:r>
+        <w:rPr>
+          <w:rStyle w:val="fontstyle01"/>
+          <w:lang w:val="sv-SE"/>
+        </w:rPr>
+        <w:lastRenderedPageBreak/>
+        <w:t>Övning 6: HTML - Skelett för en film</w:t>
+      </w:r>
+    </w:p>
+    <w:p>
+      <w:pPr>
+        <w:jc w:val="both"/>
+        <w:rPr>
+          <w:rFonts w:cs="Arial"/>
+          <w:color w:val="FF0000"/>
+          <w:lang w:val="sv-SE" w:bidi="fa-IR"/>
+        </w:rPr>
+      </w:pPr>
+      <w:r>
+        <w:rPr>
+          <w:rFonts w:cs="Arial"/>
+          <w:color w:val="FF0000"/>
+          <w:lang w:val="sv-SE" w:bidi="fa-IR"/>
+        </w:rPr>
+        <w:t>OBS - Resultatet av övningen skall visas för lärare och godkännas innan den kan anses vara genomförd.</w:t>
+      </w:r>
+    </w:p>
+    <w:p>
+      <w:pPr>
+        <w:jc w:val="both"/>
+        <w:rPr>
+          <w:rFonts w:cs="Arial"/>
+          <w:color w:val="FF0000"/>
+          <w:lang w:val="sv-SE" w:bidi="fa-IR"/>
+        </w:rPr>
+      </w:pPr>
+      <w:r>
+        <w:rPr>
+          <w:rFonts w:cs="Arial"/>
+          <w:color w:val="FF0000"/>
+          <w:lang w:val="sv-SE" w:bidi="fa-IR"/>
+        </w:rPr>
+        <w:t>Redovisas tillsammans med övning 7.</w:t>
+      </w:r>
+    </w:p>
+    <w:p>
+      <w:pPr>
+        <w:jc w:val="both"/>
+        <w:rPr>
+          <w:rFonts w:cs="Arial"/>
+          <w:lang w:val="sv-SE" w:bidi="fa-IR"/>
+        </w:rPr>
+      </w:pPr>
+    </w:p>
+    <w:p>
+      <w:pPr>
+        <w:jc w:val="both"/>
+        <w:rPr>
+          <w:rFonts w:cs="Arial"/>
+          <w:lang w:val="sv-SE" w:bidi="fa-IR"/>
+        </w:rPr>
+      </w:pPr>
+      <w:r>
+        <w:rPr>
+          <w:rFonts w:cs="Arial"/>
+          <w:lang w:val="sv-SE" w:bidi="fa-IR"/>
+        </w:rPr>
+        <w:t>HTML</w:t>
+      </w:r>
+    </w:p>
+    <w:p>
+      <w:pPr>
+        <w:jc w:val="both"/>
+        <w:rPr>
+          <w:rFonts w:cs="Arial"/>
+          <w:lang w:val="sv-SE" w:bidi="fa-IR"/>
+        </w:rPr>
+      </w:pPr>
+      <w:r>
+        <w:rPr>
+          <w:rFonts w:cs="Arial"/>
+          <w:lang w:val="sv-SE" w:bidi="fa-IR"/>
+        </w:rPr>
+        <w:t>För att kunna bygga webbaserade applikationer måste vi först och främst lära oss att strukturera och designa en enkel hemsida, det är trots allt hemsidor som hela de kommande applikationerna ska fungera och visas på. Idag skall vi dock inte skriva någon funktionalitet, utan enbart skriva en hemsidas utseendes från grunden.</w:t>
+      </w:r>
+    </w:p>
+    <w:p>
+      <w:pPr>
+        <w:jc w:val="both"/>
+        <w:rPr>
+          <w:rFonts w:cs="Arial"/>
+          <w:lang w:val="sv-SE" w:bidi="fa-IR"/>
+        </w:rPr>
+      </w:pPr>
+    </w:p>
+    <w:p>
+      <w:pPr>
+        <w:jc w:val="both"/>
+        <w:rPr>
+          <w:rFonts w:cs="Arial"/>
+          <w:lang w:val="sv-SE" w:bidi="fa-IR"/>
+        </w:rPr>
+      </w:pPr>
+      <w:r>
+        <w:rPr>
+          <w:rFonts w:cs="Arial"/>
+          <w:lang w:val="sv-SE" w:bidi="fa-IR"/>
+        </w:rPr>
+        <w:t>HTML5</w:t>
+      </w:r>
+    </w:p>
+    <w:p>
+      <w:pPr>
+        <w:jc w:val="both"/>
+        <w:rPr>
+          <w:rFonts w:cs="Arial"/>
+          <w:lang w:val="sv-SE" w:bidi="fa-IR"/>
+        </w:rPr>
+      </w:pPr>
+      <w:r>
+        <w:rPr>
+          <w:rFonts w:cs="Arial"/>
+          <w:lang w:val="sv-SE" w:bidi="fa-IR"/>
+        </w:rPr>
+        <w:t>Hur en hemsida byggs upp av HTML5 som är ett ​</w:t>
+      </w:r>
+      <w:proofErr w:type="spellStart"/>
+      <w:r>
+        <w:rPr>
+          <w:rFonts w:cs="Arial"/>
+          <w:lang w:val="sv-SE" w:bidi="fa-IR"/>
+        </w:rPr>
+        <w:t>markup</w:t>
+      </w:r>
+      <w:proofErr w:type="spellEnd"/>
+      <w:r>
+        <w:rPr>
+          <w:rFonts w:cs="Arial"/>
+          <w:lang w:val="sv-SE" w:bidi="fa-IR"/>
+        </w:rPr>
+        <w:t>-språk ​likt ​XML​. Det bygger därmed på taggar och nedan ser ni en lista för de som kommer behövas idag samt en länk till de flesta andra taggar och hur de används:</w:t>
+      </w:r>
+    </w:p>
+    <w:p>
+      <w:pPr>
+        <w:jc w:val="both"/>
+        <w:rPr>
+          <w:rFonts w:cs="Arial"/>
+          <w:lang w:val="sv-SE" w:bidi="fa-IR"/>
+        </w:rPr>
+      </w:pPr>
+    </w:p>
+    <w:p>
+      <w:pPr>
+        <w:jc w:val="both"/>
+        <w:rPr>
+          <w:rFonts w:cs="Arial"/>
+          <w:lang w:val="sv-SE" w:bidi="fa-IR"/>
+        </w:rPr>
+      </w:pPr>
+      <w:r>
+        <w:rPr>
+          <w:rFonts w:cs="Arial"/>
+          <w:lang w:val="sv-SE" w:bidi="fa-IR"/>
+        </w:rPr>
+        <w:t>&lt;html&gt; Deklarerar att allt inom taggen kommer vara html (rot​nod)</w:t>
+      </w:r>
+    </w:p>
+    <w:p>
+      <w:pPr>
+        <w:jc w:val="both"/>
+        <w:rPr>
+          <w:rFonts w:cs="Arial"/>
+          <w:lang w:val="sv-SE" w:bidi="fa-IR"/>
+        </w:rPr>
+      </w:pPr>
+      <w:r>
+        <w:rPr>
+          <w:rFonts w:cs="Arial"/>
+          <w:lang w:val="sv-SE" w:bidi="fa-IR"/>
+        </w:rPr>
+        <w:t>&lt;</w:t>
+      </w:r>
+      <w:proofErr w:type="spellStart"/>
+      <w:r>
+        <w:rPr>
+          <w:rFonts w:cs="Arial"/>
+          <w:lang w:val="sv-SE" w:bidi="fa-IR"/>
+        </w:rPr>
+        <w:t>head</w:t>
+      </w:r>
+      <w:proofErr w:type="spellEnd"/>
+      <w:r>
+        <w:rPr>
+          <w:rFonts w:cs="Arial"/>
+          <w:lang w:val="sv-SE" w:bidi="fa-IR"/>
+        </w:rPr>
+        <w:t>&gt; Deklarerar början och slutet av dokumenthuvudet (information)</w:t>
+      </w:r>
+    </w:p>
+    <w:p>
+      <w:pPr>
+        <w:jc w:val="both"/>
+        <w:rPr>
+          <w:rFonts w:cs="Arial"/>
+          <w:lang w:val="sv-SE" w:bidi="fa-IR"/>
+        </w:rPr>
+      </w:pPr>
+      <w:r>
+        <w:rPr>
+          <w:rFonts w:cs="Arial"/>
+          <w:lang w:val="sv-SE" w:bidi="fa-IR"/>
+        </w:rPr>
+        <w:t>&lt;</w:t>
+      </w:r>
+      <w:proofErr w:type="spellStart"/>
+      <w:r>
+        <w:rPr>
+          <w:rFonts w:cs="Arial"/>
+          <w:lang w:val="sv-SE" w:bidi="fa-IR"/>
+        </w:rPr>
+        <w:t>title</w:t>
+      </w:r>
+      <w:proofErr w:type="spellEnd"/>
+      <w:r>
+        <w:rPr>
+          <w:rFonts w:cs="Arial"/>
+          <w:lang w:val="sv-SE" w:bidi="fa-IR"/>
+        </w:rPr>
+        <w:t>&gt; Dokumentets titel, denna tagg placeras i &lt;</w:t>
+      </w:r>
+      <w:proofErr w:type="spellStart"/>
+      <w:r>
+        <w:rPr>
+          <w:rFonts w:cs="Arial"/>
+          <w:lang w:val="sv-SE" w:bidi="fa-IR"/>
+        </w:rPr>
+        <w:t>head</w:t>
+      </w:r>
+      <w:proofErr w:type="spellEnd"/>
+      <w:r>
+        <w:rPr>
+          <w:rFonts w:cs="Arial"/>
+          <w:lang w:val="sv-SE" w:bidi="fa-IR"/>
+        </w:rPr>
+        <w:t>&gt;</w:t>
+      </w:r>
+    </w:p>
+    <w:p>
+      <w:pPr>
+        <w:jc w:val="both"/>
+        <w:rPr>
+          <w:rFonts w:cs="Arial"/>
+          <w:lang w:val="sv-SE" w:bidi="fa-IR"/>
+        </w:rPr>
+      </w:pPr>
+      <w:r>
+        <w:rPr>
+          <w:rFonts w:cs="Arial"/>
+          <w:lang w:val="sv-SE" w:bidi="fa-IR"/>
+        </w:rPr>
+        <w:t>&lt;meta&gt; Metadata, även denna tagg placeras i &lt;</w:t>
+      </w:r>
+      <w:proofErr w:type="spellStart"/>
+      <w:r>
+        <w:rPr>
+          <w:rFonts w:cs="Arial"/>
+          <w:lang w:val="sv-SE" w:bidi="fa-IR"/>
+        </w:rPr>
+        <w:t>head</w:t>
+      </w:r>
+      <w:proofErr w:type="spellEnd"/>
+      <w:r>
+        <w:rPr>
+          <w:rFonts w:cs="Arial"/>
+          <w:lang w:val="sv-SE" w:bidi="fa-IR"/>
+        </w:rPr>
+        <w:t>&gt;</w:t>
+      </w:r>
+    </w:p>
+    <w:p>
+      <w:pPr>
+        <w:jc w:val="both"/>
+        <w:rPr>
+          <w:rFonts w:cs="Arial"/>
+          <w:lang w:val="sv-SE" w:bidi="fa-IR"/>
+        </w:rPr>
+      </w:pPr>
+      <w:r>
+        <w:rPr>
+          <w:rFonts w:cs="Arial"/>
+          <w:lang w:val="sv-SE" w:bidi="fa-IR"/>
+        </w:rPr>
+        <w:t>&lt;</w:t>
+      </w:r>
+      <w:proofErr w:type="spellStart"/>
+      <w:r>
+        <w:rPr>
+          <w:rFonts w:cs="Arial"/>
+          <w:lang w:val="sv-SE" w:bidi="fa-IR"/>
+        </w:rPr>
+        <w:t>link</w:t>
+      </w:r>
+      <w:proofErr w:type="spellEnd"/>
+      <w:r>
+        <w:rPr>
+          <w:rFonts w:cs="Arial"/>
+          <w:lang w:val="sv-SE" w:bidi="fa-IR"/>
+        </w:rPr>
+        <w:t>&gt;​ ​ Länk till ett annat dokument, oftast .</w:t>
+      </w:r>
+      <w:proofErr w:type="spellStart"/>
+      <w:proofErr w:type="gramStart"/>
+      <w:r>
+        <w:rPr>
+          <w:rFonts w:cs="Arial"/>
+          <w:lang w:val="sv-SE" w:bidi="fa-IR"/>
+        </w:rPr>
+        <w:t>js</w:t>
+      </w:r>
+      <w:proofErr w:type="spellEnd"/>
+      <w:r>
+        <w:rPr>
+          <w:rFonts w:cs="Arial"/>
+          <w:lang w:val="sv-SE" w:bidi="fa-IR"/>
+        </w:rPr>
+        <w:t>(</w:t>
+      </w:r>
+      <w:proofErr w:type="gramEnd"/>
+      <w:r>
+        <w:rPr>
+          <w:rFonts w:cs="Arial"/>
+          <w:lang w:val="sv-SE" w:bidi="fa-IR"/>
+        </w:rPr>
+        <w:t>JavaScript) eller .</w:t>
+      </w:r>
+      <w:proofErr w:type="spellStart"/>
+      <w:r>
+        <w:rPr>
+          <w:rFonts w:cs="Arial"/>
+          <w:lang w:val="sv-SE" w:bidi="fa-IR"/>
+        </w:rPr>
+        <w:t>css</w:t>
+      </w:r>
+      <w:proofErr w:type="spellEnd"/>
+      <w:r>
+        <w:rPr>
+          <w:rFonts w:cs="Arial"/>
+          <w:lang w:val="sv-SE" w:bidi="fa-IR"/>
+        </w:rPr>
+        <w:t>(</w:t>
+      </w:r>
+      <w:proofErr w:type="spellStart"/>
+      <w:r>
+        <w:rPr>
+          <w:rFonts w:cs="Arial"/>
+          <w:lang w:val="sv-SE" w:bidi="fa-IR"/>
+        </w:rPr>
+        <w:t>stylesheet</w:t>
+      </w:r>
+      <w:proofErr w:type="spellEnd"/>
+      <w:r>
+        <w:rPr>
+          <w:rFonts w:cs="Arial"/>
+          <w:lang w:val="sv-SE" w:bidi="fa-IR"/>
+        </w:rPr>
+        <w:t>)</w:t>
+      </w:r>
+    </w:p>
+    <w:p>
+      <w:pPr>
+        <w:jc w:val="both"/>
+        <w:rPr>
+          <w:rFonts w:cs="Arial"/>
+          <w:lang w:val="sv-SE" w:bidi="fa-IR"/>
+        </w:rPr>
+      </w:pPr>
+      <w:r>
+        <w:rPr>
+          <w:rFonts w:cs="Arial"/>
+          <w:lang w:val="sv-SE" w:bidi="fa-IR"/>
+        </w:rPr>
+        <w:t>&lt;</w:t>
+      </w:r>
+      <w:proofErr w:type="spellStart"/>
+      <w:r>
+        <w:rPr>
+          <w:rFonts w:cs="Arial"/>
+          <w:lang w:val="sv-SE" w:bidi="fa-IR"/>
+        </w:rPr>
+        <w:t>body</w:t>
+      </w:r>
+      <w:proofErr w:type="spellEnd"/>
+      <w:r>
+        <w:rPr>
+          <w:rFonts w:cs="Arial"/>
+          <w:lang w:val="sv-SE" w:bidi="fa-IR"/>
+        </w:rPr>
+        <w:t>&gt;​ ​ Deklarerar början och slutet av dokument kroppen, det som visas synas i webbläsaren</w:t>
+      </w:r>
+    </w:p>
+    <w:p>
+      <w:pPr>
+        <w:jc w:val="both"/>
+        <w:rPr>
+          <w:rFonts w:cs="Arial"/>
+          <w:lang w:val="sv-SE" w:bidi="fa-IR"/>
+        </w:rPr>
+      </w:pPr>
+      <w:r>
+        <w:rPr>
+          <w:rFonts w:cs="Arial"/>
+          <w:lang w:val="sv-SE" w:bidi="fa-IR"/>
+        </w:rPr>
+        <w:t>&lt;h1​-6&gt;​ ​ Olika rubriker</w:t>
+      </w:r>
+    </w:p>
+    <w:p>
+      <w:pPr>
+        <w:jc w:val="both"/>
+        <w:rPr>
+          <w:rFonts w:cs="Arial"/>
+          <w:lang w:val="sv-SE" w:bidi="fa-IR"/>
+        </w:rPr>
+      </w:pPr>
+      <w:r>
+        <w:rPr>
+          <w:rFonts w:cs="Arial"/>
+          <w:lang w:val="sv-SE" w:bidi="fa-IR"/>
+        </w:rPr>
+        <w:t>&lt;</w:t>
+      </w:r>
+      <w:proofErr w:type="spellStart"/>
+      <w:r>
+        <w:rPr>
+          <w:rFonts w:cs="Arial"/>
+          <w:lang w:val="sv-SE" w:bidi="fa-IR"/>
+        </w:rPr>
+        <w:t>header</w:t>
+      </w:r>
+      <w:proofErr w:type="spellEnd"/>
+      <w:r>
+        <w:rPr>
+          <w:rFonts w:cs="Arial"/>
+          <w:lang w:val="sv-SE" w:bidi="fa-IR"/>
+        </w:rPr>
+        <w:t xml:space="preserve">&gt; ​ Dokumentets </w:t>
+      </w:r>
+      <w:proofErr w:type="spellStart"/>
+      <w:r>
+        <w:rPr>
+          <w:rFonts w:cs="Arial"/>
+          <w:lang w:val="sv-SE" w:bidi="fa-IR"/>
+        </w:rPr>
+        <w:t>header</w:t>
+      </w:r>
+      <w:proofErr w:type="spellEnd"/>
+    </w:p>
+    <w:p>
+      <w:pPr>
+        <w:jc w:val="both"/>
+        <w:rPr>
+          <w:rFonts w:cs="Arial"/>
+          <w:lang w:val="sv-SE" w:bidi="fa-IR"/>
+        </w:rPr>
+      </w:pPr>
+      <w:r>
+        <w:rPr>
+          <w:rFonts w:cs="Arial"/>
+          <w:lang w:val="sv-SE" w:bidi="fa-IR"/>
+        </w:rPr>
+        <w:t>&lt;</w:t>
+      </w:r>
+      <w:proofErr w:type="spellStart"/>
+      <w:r>
+        <w:rPr>
+          <w:rFonts w:cs="Arial"/>
+          <w:lang w:val="sv-SE" w:bidi="fa-IR"/>
+        </w:rPr>
+        <w:t>footer</w:t>
+      </w:r>
+      <w:proofErr w:type="spellEnd"/>
+      <w:r>
+        <w:rPr>
+          <w:rFonts w:cs="Arial"/>
+          <w:lang w:val="sv-SE" w:bidi="fa-IR"/>
+        </w:rPr>
+        <w:t xml:space="preserve">&gt;​ ​ Dokumentets </w:t>
+      </w:r>
+      <w:proofErr w:type="spellStart"/>
+      <w:r>
+        <w:rPr>
+          <w:rFonts w:cs="Arial"/>
+          <w:lang w:val="sv-SE" w:bidi="fa-IR"/>
+        </w:rPr>
+        <w:t>footer</w:t>
+      </w:r>
+      <w:proofErr w:type="spellEnd"/>
+    </w:p>
+    <w:p>
+      <w:pPr>
+        <w:jc w:val="both"/>
+        <w:rPr>
+          <w:rFonts w:cs="Arial"/>
+          <w:lang w:val="sv-SE" w:bidi="fa-IR"/>
+        </w:rPr>
+      </w:pPr>
+      <w:r>
+        <w:rPr>
+          <w:rFonts w:cs="Arial"/>
+          <w:lang w:val="sv-SE" w:bidi="fa-IR"/>
+        </w:rPr>
+        <w:t>&lt;a&gt;​ ​ En hyperlänk</w:t>
+      </w:r>
+    </w:p>
+    <w:p>
+      <w:pPr>
+        <w:jc w:val="both"/>
+        <w:rPr>
+          <w:rFonts w:cs="Arial"/>
+          <w:lang w:val="sv-SE" w:bidi="fa-IR"/>
+        </w:rPr>
+      </w:pPr>
+      <w:r>
+        <w:rPr>
+          <w:rFonts w:cs="Arial"/>
+          <w:lang w:val="sv-SE" w:bidi="fa-IR"/>
+        </w:rPr>
+        <w:t>&lt;</w:t>
+      </w:r>
+      <w:proofErr w:type="spellStart"/>
+      <w:r>
+        <w:rPr>
+          <w:rFonts w:cs="Arial"/>
+          <w:lang w:val="sv-SE" w:bidi="fa-IR"/>
+        </w:rPr>
+        <w:t>img</w:t>
+      </w:r>
+      <w:proofErr w:type="spellEnd"/>
+      <w:r>
+        <w:rPr>
+          <w:rFonts w:cs="Arial"/>
+          <w:lang w:val="sv-SE" w:bidi="fa-IR"/>
+        </w:rPr>
+        <w:t>&gt;​ ​ En bild</w:t>
+      </w:r>
+    </w:p>
+    <w:p>
+      <w:pPr>
+        <w:jc w:val="both"/>
+        <w:rPr>
+          <w:rFonts w:cs="Arial"/>
+          <w:lang w:val="sv-SE" w:bidi="fa-IR"/>
+        </w:rPr>
+      </w:pPr>
+      <w:r>
+        <w:rPr>
+          <w:rFonts w:cs="Arial"/>
+          <w:lang w:val="sv-SE" w:bidi="fa-IR"/>
+        </w:rPr>
+        <w:t>&lt;</w:t>
+      </w:r>
+      <w:proofErr w:type="spellStart"/>
+      <w:r>
+        <w:rPr>
+          <w:rFonts w:cs="Arial"/>
+          <w:lang w:val="sv-SE" w:bidi="fa-IR"/>
+        </w:rPr>
+        <w:t>iframe</w:t>
+      </w:r>
+      <w:proofErr w:type="spellEnd"/>
+      <w:r>
+        <w:rPr>
+          <w:rFonts w:cs="Arial"/>
+          <w:lang w:val="sv-SE" w:bidi="fa-IR"/>
+        </w:rPr>
+        <w:t>&gt;​ ​ In​Line-</w:t>
+      </w:r>
+      <w:proofErr w:type="spellStart"/>
+      <w:r>
+        <w:rPr>
+          <w:rFonts w:cs="Arial"/>
+          <w:lang w:val="sv-SE" w:bidi="fa-IR"/>
+        </w:rPr>
+        <w:t>frame</w:t>
+      </w:r>
+      <w:proofErr w:type="spellEnd"/>
+      <w:r>
+        <w:rPr>
+          <w:rFonts w:cs="Arial"/>
+          <w:lang w:val="sv-SE" w:bidi="fa-IR"/>
+        </w:rPr>
+        <w:t xml:space="preserve">​ för att bädda in ett annat dokument. Exempelvis en </w:t>
+      </w:r>
+      <w:proofErr w:type="spellStart"/>
+      <w:r>
+        <w:rPr>
+          <w:rFonts w:cs="Arial"/>
+          <w:lang w:val="sv-SE" w:bidi="fa-IR"/>
+        </w:rPr>
+        <w:t>youtube</w:t>
+      </w:r>
+      <w:proofErr w:type="spellEnd"/>
+      <w:r>
+        <w:rPr>
+          <w:rFonts w:cs="Arial"/>
+          <w:lang w:val="sv-SE" w:bidi="fa-IR"/>
+        </w:rPr>
+        <w:t>-video.</w:t>
+      </w:r>
+    </w:p>
+    <w:p>
+      <w:pPr>
+        <w:jc w:val="both"/>
+        <w:rPr>
+          <w:rFonts w:cs="Arial"/>
+          <w:lang w:val="sv-SE" w:bidi="fa-IR"/>
+        </w:rPr>
+      </w:pPr>
+      <w:r>
+        <w:rPr>
+          <w:rFonts w:cs="Arial"/>
+          <w:lang w:val="sv-SE" w:bidi="fa-IR"/>
+        </w:rPr>
+        <w:t>Listan över andra resterande taggar och beskrivningar hittar ni bl.a. på:</w:t>
+      </w:r>
+    </w:p>
+    <w:p>
+      <w:pPr>
+        <w:jc w:val="both"/>
+        <w:rPr>
+          <w:rFonts w:cs="Arial"/>
+          <w:lang w:val="sv-SE" w:bidi="fa-IR"/>
+        </w:rPr>
+      </w:pPr>
+      <w:r>
+        <w:rPr>
+          <w:rFonts w:cs="Arial"/>
+          <w:lang w:val="sv-SE" w:bidi="fa-IR"/>
+        </w:rPr>
+        <w:t>http://www.w3schools.com/tags/</w:t>
+      </w:r>
+    </w:p>
+    <w:p>
+      <w:pPr>
+        <w:jc w:val="both"/>
+        <w:rPr>
+          <w:rFonts w:cs="Arial"/>
+          <w:lang w:val="sv-SE" w:bidi="fa-IR"/>
+        </w:rPr>
+      </w:pPr>
+    </w:p>
+    <w:p>
+      <w:pPr>
+        <w:jc w:val="both"/>
+        <w:rPr>
+          <w:rFonts w:cs="Arial"/>
+          <w:lang w:val="sv-SE" w:bidi="fa-IR"/>
+        </w:rPr>
+      </w:pPr>
+      <w:r>
+        <w:rPr>
+          <w:rFonts w:cs="Arial"/>
+          <w:lang w:val="sv-SE" w:bidi="fa-IR"/>
+        </w:rPr>
+        <w:lastRenderedPageBreak/>
+        <w:t>HTML5 uppgift</w:t>
+      </w:r>
+    </w:p>
+    <w:p>
+      <w:pPr>
+        <w:jc w:val="both"/>
+        <w:rPr>
+          <w:rFonts w:cs="Arial"/>
+          <w:lang w:val="sv-SE" w:bidi="fa-IR"/>
+        </w:rPr>
+      </w:pPr>
+      <w:r>
+        <w:rPr>
+          <w:rFonts w:cs="Arial"/>
+          <w:lang w:val="sv-SE" w:bidi="fa-IR"/>
+        </w:rPr>
+        <w:t>Ni har fått i uppdrag av Filmbolaget FS att skapa en reklam​sida för en bioaktuell film. För</w:t>
+      </w:r>
+      <w:r>
+        <w:rPr>
+          <w:rFonts w:cs="Arial"/>
+          <w:lang w:val="sv-SE" w:bidi="fa-IR"/>
+        </w:rPr>
+        <w:t xml:space="preserve"> </w:t>
+      </w:r>
+      <w:r>
+        <w:rPr>
+          <w:rFonts w:cs="Arial"/>
+          <w:lang w:val="sv-SE" w:bidi="fa-IR"/>
+        </w:rPr>
+        <w:t>att göra detta krävs det först att ni strukturerar upp sidan i olika delar. Dessa delar ska</w:t>
+      </w:r>
+      <w:r>
+        <w:rPr>
+          <w:rFonts w:cs="Arial"/>
+          <w:lang w:val="sv-SE" w:bidi="fa-IR"/>
+        </w:rPr>
+        <w:t xml:space="preserve"> </w:t>
+      </w:r>
+      <w:r>
+        <w:rPr>
+          <w:rFonts w:cs="Arial"/>
+          <w:lang w:val="sv-SE" w:bidi="fa-IR"/>
+        </w:rPr>
+        <w:t>vara som följer:</w:t>
+      </w:r>
+    </w:p>
+    <w:p>
+      <w:pPr>
+        <w:jc w:val="both"/>
+        <w:rPr>
+          <w:rFonts w:cs="Arial"/>
+          <w:lang w:val="sv-SE" w:bidi="fa-IR"/>
+        </w:rPr>
+      </w:pPr>
+    </w:p>
+    <w:p>
+      <w:pPr>
+        <w:pStyle w:val="ListParagraph"/>
+        <w:numPr>
+          <w:ilvl w:val="0"/>
+          <w:numId w:val="3"/>
+        </w:numPr>
+        <w:jc w:val="both"/>
+        <w:rPr>
+          <w:rFonts w:cs="Arial"/>
+          <w:lang w:val="sv-SE" w:bidi="fa-IR"/>
+        </w:rPr>
+      </w:pPr>
+      <w:proofErr w:type="spellStart"/>
+      <w:r>
+        <w:rPr>
+          <w:rFonts w:cs="Arial"/>
+          <w:lang w:val="sv-SE" w:bidi="fa-IR"/>
+        </w:rPr>
+        <w:t>Header</w:t>
+      </w:r>
+      <w:proofErr w:type="spellEnd"/>
+      <w:r>
+        <w:rPr>
+          <w:rFonts w:cs="Arial"/>
+          <w:lang w:val="sv-SE" w:bidi="fa-IR"/>
+        </w:rPr>
+        <w:t xml:space="preserve"> för sidan</w:t>
+      </w:r>
+    </w:p>
+    <w:p>
+      <w:pPr>
+        <w:pStyle w:val="ListParagraph"/>
+        <w:numPr>
+          <w:ilvl w:val="0"/>
+          <w:numId w:val="3"/>
+        </w:numPr>
+        <w:jc w:val="both"/>
+        <w:rPr>
+          <w:rFonts w:cs="Arial"/>
+          <w:lang w:val="sv-SE" w:bidi="fa-IR"/>
+        </w:rPr>
+      </w:pPr>
+      <w:r>
+        <w:rPr>
+          <w:rFonts w:cs="Arial"/>
+          <w:lang w:val="sv-SE" w:bidi="fa-IR"/>
+        </w:rPr>
+        <w:t>Plats för information på sidan</w:t>
+      </w:r>
+    </w:p>
+    <w:p>
+      <w:pPr>
+        <w:pStyle w:val="ListParagraph"/>
+        <w:numPr>
+          <w:ilvl w:val="0"/>
+          <w:numId w:val="3"/>
+        </w:numPr>
+        <w:jc w:val="both"/>
+        <w:rPr>
+          <w:rFonts w:cs="Arial"/>
+          <w:lang w:val="sv-SE" w:bidi="fa-IR"/>
+        </w:rPr>
+      </w:pPr>
+      <w:r>
+        <w:rPr>
+          <w:rFonts w:cs="Arial"/>
+          <w:lang w:val="sv-SE" w:bidi="fa-IR"/>
+        </w:rPr>
+        <w:t>Plats för video på sidan</w:t>
+      </w:r>
+    </w:p>
+    <w:p>
+      <w:pPr>
+        <w:pStyle w:val="ListParagraph"/>
+        <w:numPr>
+          <w:ilvl w:val="0"/>
+          <w:numId w:val="3"/>
+        </w:numPr>
+        <w:jc w:val="both"/>
+        <w:rPr>
+          <w:rFonts w:cs="Arial"/>
+          <w:lang w:val="sv-SE" w:bidi="fa-IR"/>
+        </w:rPr>
+      </w:pPr>
+      <w:r>
+        <w:rPr>
+          <w:rFonts w:cs="Arial"/>
+          <w:lang w:val="sv-SE" w:bidi="fa-IR"/>
+        </w:rPr>
+        <w:t>En lista med länkar som är relevanta till filmen</w:t>
+      </w:r>
+    </w:p>
+    <w:p>
+      <w:pPr>
+        <w:pStyle w:val="ListParagraph"/>
+        <w:numPr>
+          <w:ilvl w:val="0"/>
+          <w:numId w:val="3"/>
+        </w:numPr>
+        <w:jc w:val="both"/>
+        <w:rPr>
+          <w:rFonts w:cs="Arial"/>
+          <w:lang w:val="sv-SE" w:bidi="fa-IR"/>
+        </w:rPr>
+      </w:pPr>
+      <w:proofErr w:type="spellStart"/>
+      <w:r>
+        <w:rPr>
+          <w:rFonts w:cs="Arial"/>
+          <w:lang w:val="sv-SE" w:bidi="fa-IR"/>
+        </w:rPr>
+        <w:t>Footer</w:t>
+      </w:r>
+      <w:proofErr w:type="spellEnd"/>
+      <w:r>
+        <w:rPr>
+          <w:rFonts w:cs="Arial"/>
+          <w:lang w:val="sv-SE" w:bidi="fa-IR"/>
+        </w:rPr>
+        <w:t xml:space="preserve"> på sidan</w:t>
+      </w:r>
+    </w:p>
+    <w:p>
+      <w:pPr>
+        <w:jc w:val="both"/>
+        <w:rPr>
+          <w:rFonts w:cs="Arial"/>
+          <w:lang w:val="sv-SE" w:bidi="fa-IR"/>
+        </w:rPr>
+      </w:pPr>
+    </w:p>
+    <w:p>
+      <w:pPr>
+        <w:jc w:val="both"/>
+        <w:rPr>
+          <w:rFonts w:cs="Arial"/>
+          <w:lang w:val="sv-SE" w:bidi="fa-IR"/>
+        </w:rPr>
+      </w:pPr>
+      <w:r>
+        <w:rPr>
+          <w:rFonts w:cs="Arial"/>
+          <w:lang w:val="sv-SE" w:bidi="fa-IR"/>
+        </w:rPr>
+        <w:t>När ni skapat den uppdelningen i HTML så önskas nedanstående.</w:t>
+      </w:r>
+    </w:p>
+    <w:p>
+      <w:pPr>
+        <w:jc w:val="both"/>
+        <w:rPr>
+          <w:rFonts w:cs="Arial"/>
+          <w:lang w:val="sv-SE" w:bidi="fa-IR"/>
+        </w:rPr>
+      </w:pPr>
+    </w:p>
+    <w:p>
+      <w:pPr>
+        <w:pStyle w:val="ListParagraph"/>
+        <w:numPr>
+          <w:ilvl w:val="0"/>
+          <w:numId w:val="4"/>
+        </w:numPr>
+        <w:jc w:val="both"/>
+        <w:rPr>
+          <w:rFonts w:cs="Arial"/>
+          <w:lang w:val="sv-SE" w:bidi="fa-IR"/>
+        </w:rPr>
+      </w:pPr>
+      <w:proofErr w:type="spellStart"/>
+      <w:r>
+        <w:rPr>
+          <w:rFonts w:cs="Arial"/>
+          <w:lang w:val="sv-SE" w:bidi="fa-IR"/>
+        </w:rPr>
+        <w:t>Headern</w:t>
+      </w:r>
+      <w:proofErr w:type="spellEnd"/>
+      <w:r>
+        <w:rPr>
+          <w:rFonts w:cs="Arial"/>
+          <w:lang w:val="sv-SE" w:bidi="fa-IR"/>
+        </w:rPr>
+        <w:t xml:space="preserve"> innehåller logotyp eller </w:t>
+      </w:r>
+      <w:proofErr w:type="gramStart"/>
+      <w:r>
+        <w:rPr>
+          <w:rFonts w:cs="Arial"/>
+          <w:lang w:val="sv-SE" w:bidi="fa-IR"/>
+        </w:rPr>
+        <w:t>bild representation</w:t>
+      </w:r>
+      <w:proofErr w:type="gramEnd"/>
+      <w:r>
+        <w:rPr>
+          <w:rFonts w:cs="Arial"/>
+          <w:lang w:val="sv-SE" w:bidi="fa-IR"/>
+        </w:rPr>
+        <w:t xml:space="preserve"> av filmens titel</w:t>
+      </w:r>
+    </w:p>
+    <w:p>
+      <w:pPr>
+        <w:pStyle w:val="ListParagraph"/>
+        <w:numPr>
+          <w:ilvl w:val="0"/>
+          <w:numId w:val="4"/>
+        </w:numPr>
+        <w:jc w:val="both"/>
+        <w:rPr>
+          <w:rFonts w:cs="Arial"/>
+          <w:lang w:val="sv-SE" w:bidi="fa-IR"/>
+        </w:rPr>
+      </w:pPr>
+      <w:proofErr w:type="spellStart"/>
+      <w:r>
+        <w:rPr>
+          <w:rFonts w:cs="Arial"/>
+          <w:lang w:val="sv-SE" w:bidi="fa-IR"/>
+        </w:rPr>
+        <w:t>Textplatsen</w:t>
+      </w:r>
+      <w:proofErr w:type="spellEnd"/>
+      <w:r>
+        <w:rPr>
+          <w:rFonts w:cs="Arial"/>
+          <w:lang w:val="sv-SE" w:bidi="fa-IR"/>
+        </w:rPr>
+        <w:t xml:space="preserve"> innehåller en kort informationssnutt om när filmen har premiär, regi, skådespelare samt en</w:t>
+      </w:r>
+      <w:r>
+        <w:rPr>
+          <w:rFonts w:cs="Arial"/>
+          <w:lang w:val="sv-SE" w:bidi="fa-IR"/>
+        </w:rPr>
+        <w:t xml:space="preserve"> </w:t>
+      </w:r>
+      <w:r>
+        <w:rPr>
+          <w:rFonts w:cs="Arial"/>
+          <w:lang w:val="sv-SE" w:bidi="fa-IR"/>
+        </w:rPr>
+        <w:t>kort beskrivning av filmen.</w:t>
+      </w:r>
+    </w:p>
+    <w:p>
+      <w:pPr>
+        <w:pStyle w:val="ListParagraph"/>
+        <w:numPr>
+          <w:ilvl w:val="0"/>
+          <w:numId w:val="4"/>
+        </w:numPr>
+        <w:jc w:val="both"/>
+        <w:rPr>
+          <w:rFonts w:cs="Arial"/>
+          <w:lang w:val="sv-SE" w:bidi="fa-IR"/>
+        </w:rPr>
+      </w:pPr>
+      <w:r>
+        <w:rPr>
+          <w:rFonts w:cs="Arial"/>
+          <w:lang w:val="sv-SE" w:bidi="fa-IR"/>
+        </w:rPr>
+        <w:t xml:space="preserve">Video​platsen visar en trailer för filmen via YouTube (använd gärna </w:t>
+      </w:r>
+      <w:proofErr w:type="spellStart"/>
+      <w:r>
+        <w:rPr>
+          <w:rFonts w:cs="Arial"/>
+          <w:lang w:val="sv-SE" w:bidi="fa-IR"/>
+        </w:rPr>
+        <w:t>youtubes</w:t>
+      </w:r>
+      <w:proofErr w:type="spellEnd"/>
+      <w:r>
+        <w:rPr>
+          <w:rFonts w:cs="Arial"/>
+          <w:lang w:val="sv-SE" w:bidi="fa-IR"/>
+        </w:rPr>
+        <w:t xml:space="preserve"> inbäddningskod under knappen “dela” -&gt; “Bädda in”)</w:t>
+      </w:r>
+    </w:p>
+    <w:p>
+      <w:pPr>
+        <w:pStyle w:val="ListParagraph"/>
+        <w:numPr>
+          <w:ilvl w:val="0"/>
+          <w:numId w:val="4"/>
+        </w:numPr>
+        <w:jc w:val="both"/>
+        <w:rPr>
+          <w:rFonts w:cs="Arial"/>
+          <w:lang w:val="sv-SE" w:bidi="fa-IR"/>
+        </w:rPr>
+      </w:pPr>
+      <w:r>
+        <w:rPr>
+          <w:rFonts w:cs="Arial"/>
+          <w:lang w:val="sv-SE" w:bidi="fa-IR"/>
+        </w:rPr>
+        <w:t xml:space="preserve">Viktiga länkar läggs längst ned på sidan direkt innan </w:t>
+      </w:r>
+      <w:proofErr w:type="spellStart"/>
+      <w:r>
+        <w:rPr>
+          <w:rFonts w:cs="Arial"/>
+          <w:lang w:val="sv-SE" w:bidi="fa-IR"/>
+        </w:rPr>
+        <w:t>footern</w:t>
+      </w:r>
+      <w:proofErr w:type="spellEnd"/>
+      <w:r>
+        <w:rPr>
+          <w:rFonts w:cs="Arial"/>
+          <w:lang w:val="sv-SE" w:bidi="fa-IR"/>
+        </w:rPr>
+        <w:t>.</w:t>
+      </w:r>
+    </w:p>
+    <w:p>
+      <w:pPr>
+        <w:pStyle w:val="ListParagraph"/>
+        <w:numPr>
+          <w:ilvl w:val="0"/>
+          <w:numId w:val="4"/>
+        </w:numPr>
+        <w:jc w:val="both"/>
+        <w:rPr>
+          <w:rFonts w:cs="Arial"/>
+          <w:lang w:val="sv-SE" w:bidi="fa-IR"/>
+        </w:rPr>
+      </w:pPr>
+      <w:proofErr w:type="spellStart"/>
+      <w:r>
+        <w:rPr>
+          <w:rFonts w:cs="Arial"/>
+          <w:lang w:val="sv-SE" w:bidi="fa-IR"/>
+        </w:rPr>
+        <w:t>Footern</w:t>
+      </w:r>
+      <w:proofErr w:type="spellEnd"/>
+      <w:r>
+        <w:rPr>
+          <w:rFonts w:cs="Arial"/>
+          <w:lang w:val="sv-SE" w:bidi="fa-IR"/>
+        </w:rPr>
+        <w:t xml:space="preserve"> skall uppge er som webmaster samt att uppdraget kommer från FS.</w:t>
+      </w:r>
+    </w:p>
+    <w:p>
+      <w:pPr>
+        <w:jc w:val="both"/>
+        <w:rPr>
+          <w:rFonts w:cs="Arial"/>
+          <w:lang w:val="sv-SE" w:bidi="fa-IR"/>
+        </w:rPr>
+      </w:pPr>
+    </w:p>
+    <w:p>
+      <w:pPr>
+        <w:jc w:val="both"/>
+        <w:rPr>
+          <w:rFonts w:cs="Arial"/>
+          <w:lang w:val="sv-SE" w:bidi="fa-IR"/>
+        </w:rPr>
+      </w:pPr>
+      <w:r>
+        <w:rPr>
+          <w:rFonts w:cs="Arial"/>
+          <w:lang w:val="sv-SE" w:bidi="fa-IR"/>
+        </w:rPr>
+        <w:t>OBS: I denna inlämning skall ni endast skriva HTML. CSS m.m. kommer i senare övningar. Det kommer inte att se så kul ut, men det är inte fokus just nu.</w:t>
+      </w:r>
+    </w:p>
+    <w:p>
+      <w:pPr>
+        <w:jc w:val="both"/>
+        <w:rPr>
+          <w:rFonts w:cs="Arial"/>
+          <w:lang w:val="sv-SE" w:bidi="fa-IR"/>
+        </w:rPr>
+      </w:pPr>
+      <w:r>
+        <w:rPr>
+          <w:rFonts w:cs="Arial"/>
+          <w:lang w:val="sv-SE" w:bidi="fa-IR"/>
+        </w:rPr>
+        <w:t xml:space="preserve">Ni behöver inte använda </w:t>
+      </w:r>
+      <w:proofErr w:type="spellStart"/>
+      <w:r>
+        <w:rPr>
+          <w:rFonts w:cs="Arial"/>
+          <w:lang w:val="sv-SE" w:bidi="fa-IR"/>
+        </w:rPr>
+        <w:t>visual</w:t>
+      </w:r>
+      <w:proofErr w:type="spellEnd"/>
+      <w:r>
+        <w:rPr>
+          <w:rFonts w:cs="Arial"/>
+          <w:lang w:val="sv-SE" w:bidi="fa-IR"/>
+        </w:rPr>
+        <w:t xml:space="preserve"> studio till denna övning, även om det är möjligt. Valfri texteditor går utmärkt. Sublime eller </w:t>
+      </w:r>
+      <w:proofErr w:type="spellStart"/>
+      <w:r>
+        <w:rPr>
+          <w:rFonts w:cs="Arial"/>
+          <w:lang w:val="sv-SE" w:bidi="fa-IR"/>
+        </w:rPr>
+        <w:t>Notepad</w:t>
+      </w:r>
+      <w:proofErr w:type="spellEnd"/>
+      <w:r>
+        <w:rPr>
+          <w:rFonts w:cs="Arial"/>
+          <w:lang w:val="sv-SE" w:bidi="fa-IR"/>
+        </w:rPr>
+        <w:t xml:space="preserve">++ är två smidiga alternativ som ger </w:t>
+      </w:r>
+      <w:proofErr w:type="spellStart"/>
+      <w:r>
+        <w:rPr>
+          <w:rFonts w:cs="Arial"/>
+          <w:lang w:val="sv-SE" w:bidi="fa-IR"/>
+        </w:rPr>
+        <w:t>highlighting</w:t>
+      </w:r>
+      <w:proofErr w:type="spellEnd"/>
+      <w:r>
+        <w:rPr>
+          <w:rFonts w:cs="Arial"/>
+          <w:lang w:val="sv-SE" w:bidi="fa-IR"/>
+        </w:rPr>
+        <w:t xml:space="preserve"> och andra verktyg.</w:t>
+      </w:r>
+    </w:p>
+    <w:p>
+      <w:pPr>
+        <w:jc w:val="both"/>
+        <w:rPr>
+          <w:rFonts w:cs="Arial"/>
+          <w:lang w:val="sv-SE" w:bidi="fa-IR"/>
+        </w:rPr>
+      </w:pPr>
+    </w:p>
+    <w:p>
+      <w:pPr>
+        <w:jc w:val="both"/>
+        <w:rPr>
+          <w:rFonts w:cs="Arial"/>
+          <w:lang w:val="sv-SE" w:bidi="fa-IR"/>
+        </w:rPr>
+      </w:pPr>
+      <w:r>
+        <w:rPr>
+          <w:rFonts w:cs="Arial"/>
+          <w:lang w:val="sv-SE" w:bidi="fa-IR"/>
+        </w:rPr>
+        <w:t xml:space="preserve">Innan inlämning: Kör er HTML genom </w:t>
+      </w:r>
+      <w:proofErr w:type="spellStart"/>
+      <w:r>
+        <w:rPr>
+          <w:rFonts w:cs="Arial"/>
+          <w:lang w:val="sv-SE" w:bidi="fa-IR"/>
+        </w:rPr>
+        <w:t>validatorn</w:t>
+      </w:r>
+      <w:proofErr w:type="spellEnd"/>
+      <w:r>
+        <w:rPr>
+          <w:rFonts w:cs="Arial"/>
+          <w:lang w:val="sv-SE" w:bidi="fa-IR"/>
+        </w:rPr>
+        <w:t>:</w:t>
+      </w:r>
+    </w:p>
+    <w:p>
+      <w:pPr>
+        <w:jc w:val="both"/>
+        <w:rPr>
+          <w:rFonts w:cs="Arial"/>
+          <w:lang w:val="sv-SE" w:bidi="fa-IR"/>
+        </w:rPr>
+      </w:pPr>
+      <w:r>
+        <w:rPr>
+          <w:rFonts w:cs="Arial"/>
+          <w:lang w:val="sv-SE" w:bidi="fa-IR"/>
+        </w:rPr>
+        <w:t>https://validator.w3.org/#validate_by_upload</w:t>
+      </w:r>
+    </w:p>
+    <w:p>
+      <w:pPr>
+        <w:jc w:val="both"/>
+        <w:rPr>
+          <w:rFonts w:cs="Arial"/>
+          <w:rtl/>
+          <w:lang w:val="sv-SE" w:bidi="fa-IR"/>
+        </w:rPr>
+      </w:pPr>
+      <w:r>
+        <w:rPr>
+          <w:rFonts w:cs="Arial"/>
+          <w:lang w:val="sv-SE" w:bidi="fa-IR"/>
+        </w:rPr>
+        <w:t>Lycka till!</w:t>
       </w:r>
     </w:p>
     <w:sectPr>
@@ -6343,9 +7611,9 @@
     </w:lvl>
   </w:abstractNum>
   <w:abstractNum w:abstractNumId="1" w15:restartNumberingAfterBreak="0">
-    <w:nsid w:val="7C785FA8"/>
+    <w:nsid w:val="5DB942A7"/>
     <w:multiLevelType w:val="hybridMultilevel"/>
-    <w:tmpl w:val="F5C63A9A"/>
+    <w:tmpl w:val="7B1A34FE"/>
     <w:lvl w:ilvl="0" w:tplc="04090001">
       <w:start w:val="1"/>
       <w:numFmt w:val="bullet"/>
@@ -6455,11 +7723,243 @@
       </w:rPr>
     </w:lvl>
   </w:abstractNum>
+  <w:abstractNum w:abstractNumId="2" w15:restartNumberingAfterBreak="0">
+    <w:nsid w:val="7C785FA8"/>
+    <w:multiLevelType w:val="hybridMultilevel"/>
+    <w:tmpl w:val="F5C63A9A"/>
+    <w:lvl w:ilvl="0" w:tplc="04090001">
+      <w:start w:val="1"/>
+      <w:numFmt w:val="bullet"/>
+      <w:lvlText w:val=""/>
+      <w:lvlJc w:val="left"/>
+      <w:pPr>
+        <w:ind w:left="720" w:hanging="360"/>
+      </w:pPr>
+      <w:rPr>
+        <w:rFonts w:ascii="Symbol" w:hAnsi="Symbol" w:hint="default"/>
+      </w:rPr>
+    </w:lvl>
+    <w:lvl w:ilvl="1" w:tplc="04090003" w:tentative="1">
+      <w:start w:val="1"/>
+      <w:numFmt w:val="bullet"/>
+      <w:lvlText w:val="o"/>
+      <w:lvlJc w:val="left"/>
+      <w:pPr>
+        <w:ind w:left="1440" w:hanging="360"/>
+      </w:pPr>
+      <w:rPr>
+        <w:rFonts w:ascii="Courier New" w:hAnsi="Courier New" w:cs="Courier New" w:hint="default"/>
+      </w:rPr>
+    </w:lvl>
+    <w:lvl w:ilvl="2" w:tplc="04090005" w:tentative="1">
+      <w:start w:val="1"/>
+      <w:numFmt w:val="bullet"/>
+      <w:lvlText w:val=""/>
+      <w:lvlJc w:val="left"/>
+      <w:pPr>
+        <w:ind w:left="2160" w:hanging="360"/>
+      </w:pPr>
+      <w:rPr>
+        <w:rFonts w:ascii="Wingdings" w:hAnsi="Wingdings" w:hint="default"/>
+      </w:rPr>
+    </w:lvl>
+    <w:lvl w:ilvl="3" w:tplc="04090001" w:tentative="1">
+      <w:start w:val="1"/>
+      <w:numFmt w:val="bullet"/>
+      <w:lvlText w:val=""/>
+      <w:lvlJc w:val="left"/>
+      <w:pPr>
+        <w:ind w:left="2880" w:hanging="360"/>
+      </w:pPr>
+      <w:rPr>
+        <w:rFonts w:ascii="Symbol" w:hAnsi="Symbol" w:hint="default"/>
+      </w:rPr>
+    </w:lvl>
+    <w:lvl w:ilvl="4" w:tplc="04090003" w:tentative="1">
+      <w:start w:val="1"/>
+      <w:numFmt w:val="bullet"/>
+      <w:lvlText w:val="o"/>
+      <w:lvlJc w:val="left"/>
+      <w:pPr>
+        <w:ind w:left="3600" w:hanging="360"/>
+      </w:pPr>
+      <w:rPr>
+        <w:rFonts w:ascii="Courier New" w:hAnsi="Courier New" w:cs="Courier New" w:hint="default"/>
+      </w:rPr>
+    </w:lvl>
+    <w:lvl w:ilvl="5" w:tplc="04090005" w:tentative="1">
+      <w:start w:val="1"/>
+      <w:numFmt w:val="bullet"/>
+      <w:lvlText w:val=""/>
+      <w:lvlJc w:val="left"/>
+      <w:pPr>
+        <w:ind w:left="4320" w:hanging="360"/>
+      </w:pPr>
+      <w:rPr>
+        <w:rFonts w:ascii="Wingdings" w:hAnsi="Wingdings" w:hint="default"/>
+      </w:rPr>
+    </w:lvl>
+    <w:lvl w:ilvl="6" w:tplc="04090001" w:tentative="1">
+      <w:start w:val="1"/>
+      <w:numFmt w:val="bullet"/>
+      <w:lvlText w:val=""/>
+      <w:lvlJc w:val="left"/>
+      <w:pPr>
+        <w:ind w:left="5040" w:hanging="360"/>
+      </w:pPr>
+      <w:rPr>
+        <w:rFonts w:ascii="Symbol" w:hAnsi="Symbol" w:hint="default"/>
+      </w:rPr>
+    </w:lvl>
+    <w:lvl w:ilvl="7" w:tplc="04090003" w:tentative="1">
+      <w:start w:val="1"/>
+      <w:numFmt w:val="bullet"/>
+      <w:lvlText w:val="o"/>
+      <w:lvlJc w:val="left"/>
+      <w:pPr>
+        <w:ind w:left="5760" w:hanging="360"/>
+      </w:pPr>
+      <w:rPr>
+        <w:rFonts w:ascii="Courier New" w:hAnsi="Courier New" w:cs="Courier New" w:hint="default"/>
+      </w:rPr>
+    </w:lvl>
+    <w:lvl w:ilvl="8" w:tplc="04090005" w:tentative="1">
+      <w:start w:val="1"/>
+      <w:numFmt w:val="bullet"/>
+      <w:lvlText w:val=""/>
+      <w:lvlJc w:val="left"/>
+      <w:pPr>
+        <w:ind w:left="6480" w:hanging="360"/>
+      </w:pPr>
+      <w:rPr>
+        <w:rFonts w:ascii="Wingdings" w:hAnsi="Wingdings" w:hint="default"/>
+      </w:rPr>
+    </w:lvl>
+  </w:abstractNum>
+  <w:abstractNum w:abstractNumId="3" w15:restartNumberingAfterBreak="0">
+    <w:nsid w:val="7ECD4F03"/>
+    <w:multiLevelType w:val="hybridMultilevel"/>
+    <w:tmpl w:val="B4CEBFB8"/>
+    <w:lvl w:ilvl="0" w:tplc="04090001">
+      <w:start w:val="1"/>
+      <w:numFmt w:val="bullet"/>
+      <w:lvlText w:val=""/>
+      <w:lvlJc w:val="left"/>
+      <w:pPr>
+        <w:ind w:left="720" w:hanging="360"/>
+      </w:pPr>
+      <w:rPr>
+        <w:rFonts w:ascii="Symbol" w:hAnsi="Symbol" w:hint="default"/>
+      </w:rPr>
+    </w:lvl>
+    <w:lvl w:ilvl="1" w:tplc="04090003" w:tentative="1">
+      <w:start w:val="1"/>
+      <w:numFmt w:val="bullet"/>
+      <w:lvlText w:val="o"/>
+      <w:lvlJc w:val="left"/>
+      <w:pPr>
+        <w:ind w:left="1440" w:hanging="360"/>
+      </w:pPr>
+      <w:rPr>
+        <w:rFonts w:ascii="Courier New" w:hAnsi="Courier New" w:cs="Courier New" w:hint="default"/>
+      </w:rPr>
+    </w:lvl>
+    <w:lvl w:ilvl="2" w:tplc="04090005" w:tentative="1">
+      <w:start w:val="1"/>
+      <w:numFmt w:val="bullet"/>
+      <w:lvlText w:val=""/>
+      <w:lvlJc w:val="left"/>
+      <w:pPr>
+        <w:ind w:left="2160" w:hanging="360"/>
+      </w:pPr>
+      <w:rPr>
+        <w:rFonts w:ascii="Wingdings" w:hAnsi="Wingdings" w:hint="default"/>
+      </w:rPr>
+    </w:lvl>
+    <w:lvl w:ilvl="3" w:tplc="04090001" w:tentative="1">
+      <w:start w:val="1"/>
+      <w:numFmt w:val="bullet"/>
+      <w:lvlText w:val=""/>
+      <w:lvlJc w:val="left"/>
+      <w:pPr>
+        <w:ind w:left="2880" w:hanging="360"/>
+      </w:pPr>
+      <w:rPr>
+        <w:rFonts w:ascii="Symbol" w:hAnsi="Symbol" w:hint="default"/>
+      </w:rPr>
+    </w:lvl>
+    <w:lvl w:ilvl="4" w:tplc="04090003" w:tentative="1">
+      <w:start w:val="1"/>
+      <w:numFmt w:val="bullet"/>
+      <w:lvlText w:val="o"/>
+      <w:lvlJc w:val="left"/>
+      <w:pPr>
+        <w:ind w:left="3600" w:hanging="360"/>
+      </w:pPr>
+      <w:rPr>
+        <w:rFonts w:ascii="Courier New" w:hAnsi="Courier New" w:cs="Courier New" w:hint="default"/>
+      </w:rPr>
+    </w:lvl>
+    <w:lvl w:ilvl="5" w:tplc="04090005" w:tentative="1">
+      <w:start w:val="1"/>
+      <w:numFmt w:val="bullet"/>
+      <w:lvlText w:val=""/>
+      <w:lvlJc w:val="left"/>
+      <w:pPr>
+        <w:ind w:left="4320" w:hanging="360"/>
+      </w:pPr>
+      <w:rPr>
+        <w:rFonts w:ascii="Wingdings" w:hAnsi="Wingdings" w:hint="default"/>
+      </w:rPr>
+    </w:lvl>
+    <w:lvl w:ilvl="6" w:tplc="04090001" w:tentative="1">
+      <w:start w:val="1"/>
+      <w:numFmt w:val="bullet"/>
+      <w:lvlText w:val=""/>
+      <w:lvlJc w:val="left"/>
+      <w:pPr>
+        <w:ind w:left="5040" w:hanging="360"/>
+      </w:pPr>
+      <w:rPr>
+        <w:rFonts w:ascii="Symbol" w:hAnsi="Symbol" w:hint="default"/>
+      </w:rPr>
+    </w:lvl>
+    <w:lvl w:ilvl="7" w:tplc="04090003" w:tentative="1">
+      <w:start w:val="1"/>
+      <w:numFmt w:val="bullet"/>
+      <w:lvlText w:val="o"/>
+      <w:lvlJc w:val="left"/>
+      <w:pPr>
+        <w:ind w:left="5760" w:hanging="360"/>
+      </w:pPr>
+      <w:rPr>
+        <w:rFonts w:ascii="Courier New" w:hAnsi="Courier New" w:cs="Courier New" w:hint="default"/>
+      </w:rPr>
+    </w:lvl>
+    <w:lvl w:ilvl="8" w:tplc="04090005" w:tentative="1">
+      <w:start w:val="1"/>
+      <w:numFmt w:val="bullet"/>
+      <w:lvlText w:val=""/>
+      <w:lvlJc w:val="left"/>
+      <w:pPr>
+        <w:ind w:left="6480" w:hanging="360"/>
+      </w:pPr>
+      <w:rPr>
+        <w:rFonts w:ascii="Wingdings" w:hAnsi="Wingdings" w:hint="default"/>
+      </w:rPr>
+    </w:lvl>
+  </w:abstractNum>
   <w:num w:numId="1" w16cid:durableId="1173374446">
-    <w:abstractNumId w:val="1"/>
+    <w:abstractNumId w:val="2"/>
   </w:num>
   <w:num w:numId="2" w16cid:durableId="1537621910">
     <w:abstractNumId w:val="0"/>
+  </w:num>
+  <w:num w:numId="3" w16cid:durableId="583606419">
+    <w:abstractNumId w:val="1"/>
+  </w:num>
+  <w:num w:numId="4" w16cid:durableId="571086291">
+    <w:abstractNumId w:val="3"/>
   </w:num>
 </w:numbering>
 </file>

</xml_diff>